<commit_message>
Contact details and updated declaration form updated
</commit_message>
<xml_diff>
--- a/Documents/Declaration .docx
+++ b/Documents/Declaration .docx
@@ -1,6 +1,6 @@
 
 <file path=word/document.xml><?xml version="1.0" encoding="utf-8"?>
-<w:document xmlns:wpc="http://schemas.microsoft.com/office/word/2010/wordprocessingCanvas" xmlns:cx="http://schemas.microsoft.com/office/drawing/2014/chartex" xmlns:cx1="http://schemas.microsoft.com/office/drawing/2015/9/8/chartex" xmlns:cx2="http://schemas.microsoft.com/office/drawing/2015/10/21/chartex" xmlns:cx3="http://schemas.microsoft.com/office/drawing/2016/5/9/chartex" xmlns:cx4="http://schemas.microsoft.com/office/drawing/2016/5/10/chartex" xmlns:cx5="http://schemas.microsoft.com/office/drawing/2016/5/11/chartex" xmlns:cx6="http://schemas.microsoft.com/office/drawing/2016/5/12/chartex" xmlns:cx7="http://schemas.microsoft.com/office/drawing/2016/5/13/chartex" xmlns:cx8="http://schemas.microsoft.com/office/drawing/2016/5/14/chartex" xmlns:mc="http://schemas.openxmlformats.org/markup-compatibility/2006" xmlns:aink="http://schemas.microsoft.com/office/drawing/2016/ink" xmlns:am3d="http://schemas.microsoft.com/office/drawing/2017/model3d" xmlns:o="urn:schemas-microsoft-com:office:office" xmlns:r="http://schemas.openxmlformats.org/officeDocument/2006/relationships" xmlns:m="http://schemas.openxmlformats.org/officeDocument/2006/math" xmlns:v="urn:schemas-microsoft-com:vml" xmlns:wp14="http://schemas.microsoft.com/office/word/2010/wordprocessingDrawing" xmlns:wp="http://schemas.openxmlformats.org/drawingml/2006/wordprocessingDrawing" xmlns:w10="urn:schemas-microsoft-com:office:word" xmlns:w="http://schemas.openxmlformats.org/wordprocessingml/2006/main" xmlns:w14="http://schemas.microsoft.com/office/word/2010/wordml" xmlns:w15="http://schemas.microsoft.com/office/word/2012/wordml" xmlns:w16cex="http://schemas.microsoft.com/office/word/2018/wordml/cex" xmlns:w16cid="http://schemas.microsoft.com/office/word/2016/wordml/cid" xmlns:w16="http://schemas.microsoft.com/office/word/2018/wordml" xmlns:w16se="http://schemas.microsoft.com/office/word/2015/wordml/symex" xmlns:wpg="http://schemas.microsoft.com/office/word/2010/wordprocessingGroup" xmlns:wpi="http://schemas.microsoft.com/office/word/2010/wordprocessingInk" xmlns:wne="http://schemas.microsoft.com/office/word/2006/wordml" xmlns:wps="http://schemas.microsoft.com/office/word/2010/wordprocessingShape" mc:Ignorable="w14 w15 w16se w16cid w16 w16cex wp14">
+<w:document xmlns:ve="http://schemas.openxmlformats.org/markup-compatibility/2006" xmlns:o="urn:schemas-microsoft-com:office:office" xmlns:r="http://schemas.openxmlformats.org/officeDocument/2006/relationships" xmlns:m="http://schemas.openxmlformats.org/officeDocument/2006/math" xmlns:v="urn:schemas-microsoft-com:vml" xmlns:wp="http://schemas.openxmlformats.org/drawingml/2006/wordprocessingDrawing" xmlns:w10="urn:schemas-microsoft-com:office:word" xmlns:w="http://schemas.openxmlformats.org/wordprocessingml/2006/main" xmlns:wne="http://schemas.microsoft.com/office/word/2006/wordml">
   <w:body>
     <w:p>
       <w:pPr>
@@ -14,94 +14,20 @@
           <w:noProof/>
           <w:lang w:eastAsia="en-IE"/>
         </w:rPr>
-        <mc:AlternateContent>
-          <mc:Choice Requires="wps">
-            <w:drawing>
-              <wp:anchor distT="0" distB="0" distL="114300" distR="114300" simplePos="0" relativeHeight="251660288" behindDoc="1" locked="0" layoutInCell="1" allowOverlap="1" wp14:anchorId="78D8436F" wp14:editId="1B9FE200">
-                <wp:simplePos x="0" y="0"/>
-                <wp:positionH relativeFrom="column">
-                  <wp:posOffset>-447675</wp:posOffset>
-                </wp:positionH>
-                <wp:positionV relativeFrom="paragraph">
-                  <wp:posOffset>-247650</wp:posOffset>
-                </wp:positionV>
-                <wp:extent cx="6610350" cy="9334500"/>
-                <wp:effectExtent l="0" t="0" r="19050" b="19050"/>
-                <wp:wrapNone/>
-                <wp:docPr id="1" name="Rectangle 1"/>
-                <wp:cNvGraphicFramePr/>
-                <a:graphic xmlns:a="http://schemas.openxmlformats.org/drawingml/2006/main">
-                  <a:graphicData uri="http://schemas.microsoft.com/office/word/2010/wordprocessingShape">
-                    <wps:wsp>
-                      <wps:cNvSpPr/>
-                      <wps:spPr>
-                        <a:xfrm>
-                          <a:off x="0" y="0"/>
-                          <a:ext cx="6610350" cy="9334500"/>
-                        </a:xfrm>
-                        <a:prstGeom prst="rect">
-                          <a:avLst/>
-                        </a:prstGeom>
-                        <a:noFill/>
-                        <a:ln w="9525" cap="flat" cmpd="sng" algn="ctr">
-                          <a:solidFill>
-                            <a:schemeClr val="dk1"/>
-                          </a:solidFill>
-                          <a:prstDash val="solid"/>
-                          <a:round/>
-                          <a:headEnd type="none" w="med" len="med"/>
-                          <a:tailEnd type="none" w="med" len="med"/>
-                        </a:ln>
-                      </wps:spPr>
-                      <wps:style>
-                        <a:lnRef idx="0">
-                          <a:scrgbClr r="0" g="0" b="0"/>
-                        </a:lnRef>
-                        <a:fillRef idx="0">
-                          <a:scrgbClr r="0" g="0" b="0"/>
-                        </a:fillRef>
-                        <a:effectRef idx="0">
-                          <a:scrgbClr r="0" g="0" b="0"/>
-                        </a:effectRef>
-                        <a:fontRef idx="minor">
-                          <a:schemeClr val="dk1"/>
-                        </a:fontRef>
-                      </wps:style>
-                      <wps:bodyPr rot="0" spcFirstLastPara="0" vertOverflow="overflow" horzOverflow="overflow" vert="horz" wrap="square" lIns="91440" tIns="45720" rIns="91440" bIns="45720" numCol="1" spcCol="0" rtlCol="0" fromWordArt="0" anchor="ctr" anchorCtr="0" forceAA="0" compatLnSpc="1">
-                        <a:prstTxWarp prst="textNoShape">
-                          <a:avLst/>
-                        </a:prstTxWarp>
-                        <a:noAutofit/>
-                      </wps:bodyPr>
-                    </wps:wsp>
-                  </a:graphicData>
-                </a:graphic>
-                <wp14:sizeRelH relativeFrom="margin">
-                  <wp14:pctWidth>0</wp14:pctWidth>
-                </wp14:sizeRelH>
-                <wp14:sizeRelV relativeFrom="margin">
-                  <wp14:pctHeight>0</wp14:pctHeight>
-                </wp14:sizeRelV>
-              </wp:anchor>
-            </w:drawing>
-          </mc:Choice>
-          <mc:Fallback>
-            <w:pict>
-              <v:rect w14:anchorId="4A61F14A" id="Rectangle 1" o:spid="_x0000_s1026" style="position:absolute;margin-left:-35.25pt;margin-top:-19.5pt;width:520.5pt;height:735pt;z-index:-251656192;visibility:visible;mso-wrap-style:square;mso-width-percent:0;mso-height-percent:0;mso-wrap-distance-left:9pt;mso-wrap-distance-top:0;mso-wrap-distance-right:9pt;mso-wrap-distance-bottom:0;mso-position-horizontal:absolute;mso-position-horizontal-relative:text;mso-position-vertical:absolute;mso-position-vertical-relative:text;mso-width-percent:0;mso-height-percent:0;mso-width-relative:margin;mso-height-relative:margin;v-text-anchor:middle" o:gfxdata="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" filled="f" strokecolor="black [3200]">
-                <v:stroke joinstyle="round"/>
-              </v:rect>
-            </w:pict>
-          </mc:Fallback>
-        </mc:AlternateContent>
+        <w:pict>
+          <v:rect id="Rectangle 1" o:spid="_x0000_s1026" style="position:absolute;margin-left:-35.25pt;margin-top:-19.5pt;width:520.5pt;height:735pt;z-index:-251658240;visibility:visible;mso-width-relative:margin;mso-height-relative:margin;v-text-anchor:middle" o:gfxdata="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" filled="f" strokecolor="black [3200]">
+            <v:stroke joinstyle="round"/>
+          </v:rect>
+        </w:pict>
       </w:r>
       <w:r>
         <w:rPr>
           <w:rFonts w:ascii="Times New Roman" w:hAnsi="Times New Roman" w:cs="Times New Roman"/>
           <w:noProof/>
-          <w:lang w:eastAsia="en-IE"/>
+          <w:lang w:val="en-US"/>
         </w:rPr>
         <w:drawing>
-          <wp:anchor distT="0" distB="0" distL="114300" distR="114300" simplePos="0" relativeHeight="251659264" behindDoc="0" locked="0" layoutInCell="1" allowOverlap="1" wp14:anchorId="5FADEA65" wp14:editId="2E062113">
+          <wp:anchor distT="0" distB="0" distL="114300" distR="114300" simplePos="0" relativeHeight="251657216" behindDoc="0" locked="0" layoutInCell="1" allowOverlap="1">
             <wp:simplePos x="0" y="0"/>
             <wp:positionH relativeFrom="margin">
               <wp:align>center</wp:align>
@@ -129,7 +55,7 @@
                     <a:blip r:embed="rId4">
                       <a:extLst>
                         <a:ext uri="{28A0092B-C50C-407E-A947-70E740481C1C}">
-                          <a14:useLocalDpi xmlns:a14="http://schemas.microsoft.com/office/drawing/2010/main" val="0"/>
+                          <a14:useLocalDpi xmlns:a14="http://schemas.microsoft.com/office/drawing/2010/main" xmlns:wps="http://schemas.microsoft.com/office/word/2010/wordprocessingShape" xmlns:wpi="http://schemas.microsoft.com/office/word/2010/wordprocessingInk" xmlns:wpg="http://schemas.microsoft.com/office/word/2010/wordprocessingGroup" xmlns:w16se="http://schemas.microsoft.com/office/word/2015/wordml/symex" xmlns:w16="http://schemas.microsoft.com/office/word/2018/wordml" xmlns:w16cid="http://schemas.microsoft.com/office/word/2016/wordml/cid" xmlns:w16cex="http://schemas.microsoft.com/office/word/2018/wordml/cex" xmlns:w15="http://schemas.microsoft.com/office/word/2012/wordml" xmlns:w14="http://schemas.microsoft.com/office/word/2010/wordml" xmlns:w="http://schemas.openxmlformats.org/wordprocessingml/2006/main" xmlns:w10="urn:schemas-microsoft-com:office:word" xmlns:wp14="http://schemas.microsoft.com/office/word/2010/wordprocessingDrawing" xmlns:v="urn:schemas-microsoft-com:vml" xmlns:o="urn:schemas-microsoft-com:office:office" xmlns:am3d="http://schemas.microsoft.com/office/drawing/2017/model3d" xmlns:aink="http://schemas.microsoft.com/office/drawing/2016/ink" xmlns:mc="http://schemas.openxmlformats.org/markup-compatibility/2006" xmlns:cx8="http://schemas.microsoft.com/office/drawing/2016/5/14/chartex" xmlns:cx7="http://schemas.microsoft.com/office/drawing/2016/5/13/chartex" xmlns:cx6="http://schemas.microsoft.com/office/drawing/2016/5/12/chartex" xmlns:cx5="http://schemas.microsoft.com/office/drawing/2016/5/11/chartex" xmlns:cx4="http://schemas.microsoft.com/office/drawing/2016/5/10/chartex" xmlns:cx3="http://schemas.microsoft.com/office/drawing/2016/5/9/chartex" xmlns:cx2="http://schemas.microsoft.com/office/drawing/2015/10/21/chartex" xmlns:cx1="http://schemas.microsoft.com/office/drawing/2015/9/8/chartex" xmlns:cx="http://schemas.microsoft.com/office/drawing/2014/chartex" xmlns:wpc="http://schemas.microsoft.com/office/word/2010/wordprocessingCanvas" xmlns="" val="0"/>
                         </a:ext>
                       </a:extLst>
                     </a:blip>
@@ -154,12 +80,6 @@
                 </pic:pic>
               </a:graphicData>
             </a:graphic>
-            <wp14:sizeRelH relativeFrom="margin">
-              <wp14:pctWidth>0</wp14:pctWidth>
-            </wp14:sizeRelH>
-            <wp14:sizeRelV relativeFrom="margin">
-              <wp14:pctHeight>0</wp14:pctHeight>
-            </wp14:sizeRelV>
           </wp:anchor>
         </w:drawing>
       </w:r>
@@ -527,20 +447,38 @@
       <w:r>
         <w:rPr>
           <w:rFonts w:ascii="Times New Roman" w:hAnsi="Times New Roman" w:cs="Times New Roman"/>
-          <w:b/>
-          <w:sz w:val="28"/>
-          <w:szCs w:val="28"/>
-        </w:rPr>
-        <w:t xml:space="preserve"> </w:t>
-      </w:r>
-      <w:r>
-        <w:rPr>
-          <w:rFonts w:ascii="Times New Roman" w:hAnsi="Times New Roman" w:cs="Times New Roman"/>
-          <w:bCs/>
-          <w:sz w:val="28"/>
-          <w:szCs w:val="28"/>
-        </w:rPr>
-        <w:t>03/05/2020</w:t>
+          <w:bCs/>
+          <w:sz w:val="28"/>
+          <w:szCs w:val="28"/>
+        </w:rPr>
+        <w:t>06</w:t>
+      </w:r>
+      <w:r>
+        <w:rPr>
+          <w:rFonts w:ascii="Times New Roman" w:hAnsi="Times New Roman" w:cs="Times New Roman"/>
+          <w:bCs/>
+          <w:sz w:val="28"/>
+          <w:szCs w:val="28"/>
+        </w:rPr>
+        <w:t>/0</w:t>
+      </w:r>
+      <w:r>
+        <w:rPr>
+          <w:rFonts w:ascii="Times New Roman" w:hAnsi="Times New Roman" w:cs="Times New Roman"/>
+          <w:bCs/>
+          <w:sz w:val="28"/>
+          <w:szCs w:val="28"/>
+        </w:rPr>
+        <w:t>9</w:t>
+      </w:r>
+      <w:r>
+        <w:rPr>
+          <w:rFonts w:ascii="Times New Roman" w:hAnsi="Times New Roman" w:cs="Times New Roman"/>
+          <w:bCs/>
+          <w:sz w:val="28"/>
+          <w:szCs w:val="28"/>
+        </w:rPr>
+        <w:t>/2020</w:t>
       </w:r>
     </w:p>
     <w:p>
@@ -634,7 +572,7 @@
 </file>
 
 <file path=word/styles.xml><?xml version="1.0" encoding="utf-8"?>
-<w:styles xmlns:mc="http://schemas.openxmlformats.org/markup-compatibility/2006" xmlns:r="http://schemas.openxmlformats.org/officeDocument/2006/relationships" xmlns:w="http://schemas.openxmlformats.org/wordprocessingml/2006/main" xmlns:w14="http://schemas.microsoft.com/office/word/2010/wordml" xmlns:w15="http://schemas.microsoft.com/office/word/2012/wordml" xmlns:w16cex="http://schemas.microsoft.com/office/word/2018/wordml/cex" xmlns:w16cid="http://schemas.microsoft.com/office/word/2016/wordml/cid" xmlns:w16="http://schemas.microsoft.com/office/word/2018/wordml" xmlns:w16se="http://schemas.microsoft.com/office/word/2015/wordml/symex" mc:Ignorable="w14 w15 w16se w16cid w16 w16cex">
+<w:styles xmlns:r="http://schemas.openxmlformats.org/officeDocument/2006/relationships" xmlns:w="http://schemas.openxmlformats.org/wordprocessingml/2006/main">
   <w:docDefaults>
     <w:rPrDefault>
       <w:rPr>
@@ -650,379 +588,148 @@
       </w:pPr>
     </w:pPrDefault>
   </w:docDefaults>
-  <w:latentStyles w:defLockedState="0" w:defUIPriority="99" w:defSemiHidden="0" w:defUnhideWhenUsed="0" w:defQFormat="0" w:count="376">
-    <w:lsdException w:name="Normal" w:uiPriority="0" w:qFormat="1"/>
-    <w:lsdException w:name="heading 1" w:uiPriority="9" w:qFormat="1"/>
-    <w:lsdException w:name="heading 2" w:semiHidden="1" w:uiPriority="9" w:unhideWhenUsed="1" w:qFormat="1"/>
-    <w:lsdException w:name="heading 3" w:semiHidden="1" w:uiPriority="9" w:unhideWhenUsed="1" w:qFormat="1"/>
-    <w:lsdException w:name="heading 4" w:semiHidden="1" w:uiPriority="9" w:unhideWhenUsed="1" w:qFormat="1"/>
-    <w:lsdException w:name="heading 5" w:semiHidden="1" w:uiPriority="9" w:unhideWhenUsed="1" w:qFormat="1"/>
-    <w:lsdException w:name="heading 6" w:semiHidden="1" w:uiPriority="9" w:unhideWhenUsed="1" w:qFormat="1"/>
-    <w:lsdException w:name="heading 7" w:semiHidden="1" w:uiPriority="9" w:unhideWhenUsed="1" w:qFormat="1"/>
-    <w:lsdException w:name="heading 8" w:semiHidden="1" w:uiPriority="9" w:unhideWhenUsed="1" w:qFormat="1"/>
-    <w:lsdException w:name="heading 9" w:semiHidden="1" w:uiPriority="9" w:unhideWhenUsed="1" w:qFormat="1"/>
-    <w:lsdException w:name="index 1" w:semiHidden="1" w:unhideWhenUsed="1"/>
-    <w:lsdException w:name="index 2" w:semiHidden="1" w:unhideWhenUsed="1"/>
-    <w:lsdException w:name="index 3" w:semiHidden="1" w:unhideWhenUsed="1"/>
-    <w:lsdException w:name="index 4" w:semiHidden="1" w:unhideWhenUsed="1"/>
-    <w:lsdException w:name="index 5" w:semiHidden="1" w:unhideWhenUsed="1"/>
-    <w:lsdException w:name="index 6" w:semiHidden="1" w:unhideWhenUsed="1"/>
-    <w:lsdException w:name="index 7" w:semiHidden="1" w:unhideWhenUsed="1"/>
-    <w:lsdException w:name="index 8" w:semiHidden="1" w:unhideWhenUsed="1"/>
-    <w:lsdException w:name="index 9" w:semiHidden="1" w:unhideWhenUsed="1"/>
-    <w:lsdException w:name="toc 1" w:semiHidden="1" w:uiPriority="39" w:unhideWhenUsed="1"/>
-    <w:lsdException w:name="toc 2" w:semiHidden="1" w:uiPriority="39" w:unhideWhenUsed="1"/>
-    <w:lsdException w:name="toc 3" w:semiHidden="1" w:uiPriority="39" w:unhideWhenUsed="1"/>
-    <w:lsdException w:name="toc 4" w:semiHidden="1" w:uiPriority="39" w:unhideWhenUsed="1"/>
-    <w:lsdException w:name="toc 5" w:semiHidden="1" w:uiPriority="39" w:unhideWhenUsed="1"/>
-    <w:lsdException w:name="toc 6" w:semiHidden="1" w:uiPriority="39" w:unhideWhenUsed="1"/>
-    <w:lsdException w:name="toc 7" w:semiHidden="1" w:uiPriority="39" w:unhideWhenUsed="1"/>
-    <w:lsdException w:name="toc 8" w:semiHidden="1" w:uiPriority="39" w:unhideWhenUsed="1"/>
-    <w:lsdException w:name="toc 9" w:semiHidden="1" w:uiPriority="39" w:unhideWhenUsed="1"/>
-    <w:lsdException w:name="Normal Indent" w:semiHidden="1" w:unhideWhenUsed="1"/>
-    <w:lsdException w:name="footnote text" w:semiHidden="1" w:unhideWhenUsed="1"/>
-    <w:lsdException w:name="annotation text" w:semiHidden="1" w:unhideWhenUsed="1"/>
-    <w:lsdException w:name="header" w:semiHidden="1" w:unhideWhenUsed="1"/>
-    <w:lsdException w:name="footer" w:semiHidden="1" w:unhideWhenUsed="1"/>
-    <w:lsdException w:name="index heading" w:semiHidden="1" w:unhideWhenUsed="1"/>
-    <w:lsdException w:name="caption" w:semiHidden="1" w:uiPriority="35" w:unhideWhenUsed="1" w:qFormat="1"/>
-    <w:lsdException w:name="table of figures" w:semiHidden="1" w:unhideWhenUsed="1"/>
-    <w:lsdException w:name="envelope address" w:semiHidden="1" w:unhideWhenUsed="1"/>
-    <w:lsdException w:name="envelope return" w:semiHidden="1" w:unhideWhenUsed="1"/>
-    <w:lsdException w:name="footnote reference" w:semiHidden="1" w:unhideWhenUsed="1"/>
-    <w:lsdException w:name="annotation reference" w:semiHidden="1" w:unhideWhenUsed="1"/>
-    <w:lsdException w:name="line number" w:semiHidden="1" w:unhideWhenUsed="1"/>
-    <w:lsdException w:name="page number" w:semiHidden="1" w:unhideWhenUsed="1"/>
-    <w:lsdException w:name="endnote reference" w:semiHidden="1" w:unhideWhenUsed="1"/>
-    <w:lsdException w:name="endnote text" w:semiHidden="1" w:unhideWhenUsed="1"/>
-    <w:lsdException w:name="table of authorities" w:semiHidden="1" w:unhideWhenUsed="1"/>
-    <w:lsdException w:name="macro" w:semiHidden="1" w:unhideWhenUsed="1"/>
-    <w:lsdException w:name="toa heading" w:semiHidden="1" w:unhideWhenUsed="1"/>
-    <w:lsdException w:name="List" w:semiHidden="1" w:unhideWhenUsed="1"/>
-    <w:lsdException w:name="List Bullet" w:semiHidden="1" w:unhideWhenUsed="1"/>
-    <w:lsdException w:name="List Number" w:semiHidden="1" w:unhideWhenUsed="1"/>
-    <w:lsdException w:name="List 2" w:semiHidden="1" w:unhideWhenUsed="1"/>
-    <w:lsdException w:name="List 3" w:semiHidden="1" w:unhideWhenUsed="1"/>
-    <w:lsdException w:name="List 4" w:semiHidden="1" w:unhideWhenUsed="1"/>
-    <w:lsdException w:name="List 5" w:semiHidden="1" w:unhideWhenUsed="1"/>
-    <w:lsdException w:name="List Bullet 2" w:semiHidden="1" w:unhideWhenUsed="1"/>
-    <w:lsdException w:name="List Bullet 3" w:semiHidden="1" w:unhideWhenUsed="1"/>
-    <w:lsdException w:name="List Bullet 4" w:semiHidden="1" w:unhideWhenUsed="1"/>
-    <w:lsdException w:name="List Bullet 5" w:semiHidden="1" w:unhideWhenUsed="1"/>
-    <w:lsdException w:name="List Number 2" w:semiHidden="1" w:unhideWhenUsed="1"/>
-    <w:lsdException w:name="List Number 3" w:semiHidden="1" w:unhideWhenUsed="1"/>
-    <w:lsdException w:name="List Number 4" w:semiHidden="1" w:unhideWhenUsed="1"/>
-    <w:lsdException w:name="List Number 5" w:semiHidden="1" w:unhideWhenUsed="1"/>
-    <w:lsdException w:name="Title" w:uiPriority="10" w:qFormat="1"/>
-    <w:lsdException w:name="Closing" w:semiHidden="1" w:unhideWhenUsed="1"/>
-    <w:lsdException w:name="Signature" w:semiHidden="1" w:unhideWhenUsed="1"/>
-    <w:lsdException w:name="Default Paragraph Font" w:semiHidden="1" w:uiPriority="1" w:unhideWhenUsed="1"/>
-    <w:lsdException w:name="Body Text" w:semiHidden="1" w:unhideWhenUsed="1"/>
-    <w:lsdException w:name="Body Text Indent" w:semiHidden="1" w:unhideWhenUsed="1"/>
-    <w:lsdException w:name="List Continue" w:semiHidden="1" w:unhideWhenUsed="1"/>
-    <w:lsdException w:name="List Continue 2" w:semiHidden="1" w:unhideWhenUsed="1"/>
-    <w:lsdException w:name="List Continue 3" w:semiHidden="1" w:unhideWhenUsed="1"/>
-    <w:lsdException w:name="List Continue 4" w:semiHidden="1" w:unhideWhenUsed="1"/>
-    <w:lsdException w:name="List Continue 5" w:semiHidden="1" w:unhideWhenUsed="1"/>
-    <w:lsdException w:name="Message Header" w:semiHidden="1" w:unhideWhenUsed="1"/>
-    <w:lsdException w:name="Subtitle" w:uiPriority="11" w:qFormat="1"/>
-    <w:lsdException w:name="Salutation" w:semiHidden="1" w:unhideWhenUsed="1"/>
-    <w:lsdException w:name="Date" w:semiHidden="1" w:unhideWhenUsed="1"/>
-    <w:lsdException w:name="Body Text First Indent" w:semiHidden="1" w:unhideWhenUsed="1"/>
-    <w:lsdException w:name="Body Text First Indent 2" w:semiHidden="1" w:unhideWhenUsed="1"/>
-    <w:lsdException w:name="Note Heading" w:semiHidden="1" w:unhideWhenUsed="1"/>
-    <w:lsdException w:name="Body Text 2" w:semiHidden="1" w:unhideWhenUsed="1"/>
-    <w:lsdException w:name="Body Text 3" w:semiHidden="1" w:unhideWhenUsed="1"/>
-    <w:lsdException w:name="Body Text Indent 2" w:semiHidden="1" w:unhideWhenUsed="1"/>
-    <w:lsdException w:name="Body Text Indent 3" w:semiHidden="1" w:unhideWhenUsed="1"/>
-    <w:lsdException w:name="Block Text" w:semiHidden="1" w:unhideWhenUsed="1"/>
-    <w:lsdException w:name="Hyperlink" w:semiHidden="1" w:unhideWhenUsed="1"/>
-    <w:lsdException w:name="FollowedHyperlink" w:semiHidden="1" w:unhideWhenUsed="1"/>
-    <w:lsdException w:name="Strong" w:uiPriority="22" w:qFormat="1"/>
-    <w:lsdException w:name="Emphasis" w:uiPriority="20" w:qFormat="1"/>
-    <w:lsdException w:name="Document Map" w:semiHidden="1" w:unhideWhenUsed="1"/>
-    <w:lsdException w:name="Plain Text" w:semiHidden="1" w:unhideWhenUsed="1"/>
-    <w:lsdException w:name="E-mail Signature" w:semiHidden="1" w:unhideWhenUsed="1"/>
-    <w:lsdException w:name="HTML Top of Form" w:semiHidden="1" w:unhideWhenUsed="1"/>
-    <w:lsdException w:name="HTML Bottom of Form" w:semiHidden="1" w:unhideWhenUsed="1"/>
-    <w:lsdException w:name="Normal (Web)" w:semiHidden="1" w:unhideWhenUsed="1"/>
-    <w:lsdException w:name="HTML Acronym" w:semiHidden="1" w:unhideWhenUsed="1"/>
-    <w:lsdException w:name="HTML Address" w:semiHidden="1" w:unhideWhenUsed="1"/>
-    <w:lsdException w:name="HTML Cite" w:semiHidden="1" w:unhideWhenUsed="1"/>
-    <w:lsdException w:name="HTML Code" w:semiHidden="1" w:unhideWhenUsed="1"/>
-    <w:lsdException w:name="HTML Definition" w:semiHidden="1" w:unhideWhenUsed="1"/>
-    <w:lsdException w:name="HTML Keyboard" w:semiHidden="1" w:unhideWhenUsed="1"/>
-    <w:lsdException w:name="HTML Preformatted" w:semiHidden="1" w:unhideWhenUsed="1"/>
-    <w:lsdException w:name="HTML Sample" w:semiHidden="1" w:unhideWhenUsed="1"/>
-    <w:lsdException w:name="HTML Typewriter" w:semiHidden="1" w:unhideWhenUsed="1"/>
-    <w:lsdException w:name="HTML Variable" w:semiHidden="1" w:unhideWhenUsed="1"/>
-    <w:lsdException w:name="annotation subject" w:semiHidden="1" w:unhideWhenUsed="1"/>
-    <w:lsdException w:name="No List" w:semiHidden="1" w:unhideWhenUsed="1"/>
-    <w:lsdException w:name="Outline List 1" w:semiHidden="1" w:unhideWhenUsed="1"/>
-    <w:lsdException w:name="Outline List 2" w:semiHidden="1" w:unhideWhenUsed="1"/>
-    <w:lsdException w:name="Outline List 3" w:semiHidden="1" w:unhideWhenUsed="1"/>
-    <w:lsdException w:name="Table Simple 1" w:semiHidden="1" w:unhideWhenUsed="1"/>
-    <w:lsdException w:name="Table Simple 2" w:semiHidden="1" w:unhideWhenUsed="1"/>
-    <w:lsdException w:name="Table Simple 3" w:semiHidden="1" w:unhideWhenUsed="1"/>
-    <w:lsdException w:name="Table Classic 1" w:semiHidden="1" w:unhideWhenUsed="1"/>
-    <w:lsdException w:name="Table Classic 2" w:semiHidden="1" w:unhideWhenUsed="1"/>
-    <w:lsdException w:name="Table Classic 3" w:semiHidden="1" w:unhideWhenUsed="1"/>
-    <w:lsdException w:name="Table Classic 4" w:semiHidden="1" w:unhideWhenUsed="1"/>
-    <w:lsdException w:name="Table Colorful 1" w:semiHidden="1" w:unhideWhenUsed="1"/>
-    <w:lsdException w:name="Table Colorful 2" w:semiHidden="1" w:unhideWhenUsed="1"/>
-    <w:lsdException w:name="Table Colorful 3" w:semiHidden="1" w:unhideWhenUsed="1"/>
-    <w:lsdException w:name="Table Columns 1" w:semiHidden="1" w:unhideWhenUsed="1"/>
-    <w:lsdException w:name="Table Columns 2" w:semiHidden="1" w:unhideWhenUsed="1"/>
-    <w:lsdException w:name="Table Columns 3" w:semiHidden="1" w:unhideWhenUsed="1"/>
-    <w:lsdException w:name="Table Columns 4" w:semiHidden="1" w:unhideWhenUsed="1"/>
-    <w:lsdException w:name="Table Columns 5" w:semiHidden="1" w:unhideWhenUsed="1"/>
-    <w:lsdException w:name="Table Grid 1" w:semiHidden="1" w:unhideWhenUsed="1"/>
-    <w:lsdException w:name="Table Grid 2" w:semiHidden="1" w:unhideWhenUsed="1"/>
-    <w:lsdException w:name="Table Grid 3" w:semiHidden="1" w:unhideWhenUsed="1"/>
-    <w:lsdException w:name="Table Grid 4" w:semiHidden="1" w:unhideWhenUsed="1"/>
-    <w:lsdException w:name="Table Grid 5" w:semiHidden="1" w:unhideWhenUsed="1"/>
-    <w:lsdException w:name="Table Grid 6" w:semiHidden="1" w:unhideWhenUsed="1"/>
-    <w:lsdException w:name="Table Grid 7" w:semiHidden="1" w:unhideWhenUsed="1"/>
-    <w:lsdException w:name="Table Grid 8" w:semiHidden="1" w:unhideWhenUsed="1"/>
-    <w:lsdException w:name="Table List 1" w:semiHidden="1" w:unhideWhenUsed="1"/>
-    <w:lsdException w:name="Table List 2" w:semiHidden="1" w:unhideWhenUsed="1"/>
-    <w:lsdException w:name="Table List 3" w:semiHidden="1" w:unhideWhenUsed="1"/>
-    <w:lsdException w:name="Table List 4" w:semiHidden="1" w:unhideWhenUsed="1"/>
-    <w:lsdException w:name="Table List 5" w:semiHidden="1" w:unhideWhenUsed="1"/>
-    <w:lsdException w:name="Table List 6" w:semiHidden="1" w:unhideWhenUsed="1"/>
-    <w:lsdException w:name="Table List 7" w:semiHidden="1" w:unhideWhenUsed="1"/>
-    <w:lsdException w:name="Table List 8" w:semiHidden="1" w:unhideWhenUsed="1"/>
-    <w:lsdException w:name="Table 3D effects 1" w:semiHidden="1" w:unhideWhenUsed="1"/>
-    <w:lsdException w:name="Table 3D effects 2" w:semiHidden="1" w:unhideWhenUsed="1"/>
-    <w:lsdException w:name="Table 3D effects 3" w:semiHidden="1" w:unhideWhenUsed="1"/>
-    <w:lsdException w:name="Table Contemporary" w:semiHidden="1" w:unhideWhenUsed="1"/>
-    <w:lsdException w:name="Table Elegant" w:semiHidden="1" w:unhideWhenUsed="1"/>
-    <w:lsdException w:name="Table Professional" w:semiHidden="1" w:unhideWhenUsed="1"/>
-    <w:lsdException w:name="Table Subtle 2" w:semiHidden="1" w:unhideWhenUsed="1"/>
-    <w:lsdException w:name="Table Web 1" w:semiHidden="1" w:unhideWhenUsed="1"/>
-    <w:lsdException w:name="Balloon Text" w:semiHidden="1" w:unhideWhenUsed="1"/>
-    <w:lsdException w:name="Table Grid" w:uiPriority="39"/>
-    <w:lsdException w:name="Table Theme" w:semiHidden="1" w:unhideWhenUsed="1"/>
-    <w:lsdException w:name="Placeholder Text" w:semiHidden="1"/>
-    <w:lsdException w:name="No Spacing" w:uiPriority="1" w:qFormat="1"/>
-    <w:lsdException w:name="Light Shading" w:uiPriority="60"/>
-    <w:lsdException w:name="Light List" w:uiPriority="61"/>
-    <w:lsdException w:name="Light Grid" w:uiPriority="62"/>
-    <w:lsdException w:name="Medium Shading 1" w:uiPriority="63"/>
-    <w:lsdException w:name="Medium Shading 2" w:uiPriority="64"/>
-    <w:lsdException w:name="Medium List 1" w:uiPriority="65"/>
-    <w:lsdException w:name="Medium List 2" w:uiPriority="66"/>
-    <w:lsdException w:name="Medium Grid 1" w:uiPriority="67"/>
-    <w:lsdException w:name="Medium Grid 2" w:uiPriority="68"/>
-    <w:lsdException w:name="Medium Grid 3" w:uiPriority="69"/>
-    <w:lsdException w:name="Dark List" w:uiPriority="70"/>
-    <w:lsdException w:name="Colorful Shading" w:uiPriority="71"/>
-    <w:lsdException w:name="Colorful List" w:uiPriority="72"/>
-    <w:lsdException w:name="Colorful Grid" w:uiPriority="73"/>
-    <w:lsdException w:name="Light Shading Accent 1" w:uiPriority="60"/>
-    <w:lsdException w:name="Light List Accent 1" w:uiPriority="61"/>
-    <w:lsdException w:name="Light Grid Accent 1" w:uiPriority="62"/>
-    <w:lsdException w:name="Medium Shading 1 Accent 1" w:uiPriority="63"/>
-    <w:lsdException w:name="Medium Shading 2 Accent 1" w:uiPriority="64"/>
-    <w:lsdException w:name="Medium List 1 Accent 1" w:uiPriority="65"/>
-    <w:lsdException w:name="Revision" w:semiHidden="1"/>
-    <w:lsdException w:name="List Paragraph" w:uiPriority="34" w:qFormat="1"/>
-    <w:lsdException w:name="Quote" w:uiPriority="29" w:qFormat="1"/>
-    <w:lsdException w:name="Intense Quote" w:uiPriority="30" w:qFormat="1"/>
-    <w:lsdException w:name="Medium List 2 Accent 1" w:uiPriority="66"/>
-    <w:lsdException w:name="Medium Grid 1 Accent 1" w:uiPriority="67"/>
-    <w:lsdException w:name="Medium Grid 2 Accent 1" w:uiPriority="68"/>
-    <w:lsdException w:name="Medium Grid 3 Accent 1" w:uiPriority="69"/>
-    <w:lsdException w:name="Dark List Accent 1" w:uiPriority="70"/>
-    <w:lsdException w:name="Colorful Shading Accent 1" w:uiPriority="71"/>
-    <w:lsdException w:name="Colorful List Accent 1" w:uiPriority="72"/>
-    <w:lsdException w:name="Colorful Grid Accent 1" w:uiPriority="73"/>
-    <w:lsdException w:name="Light Shading Accent 2" w:uiPriority="60"/>
-    <w:lsdException w:name="Light List Accent 2" w:uiPriority="61"/>
-    <w:lsdException w:name="Light Grid Accent 2" w:uiPriority="62"/>
-    <w:lsdException w:name="Medium Shading 1 Accent 2" w:uiPriority="63"/>
-    <w:lsdException w:name="Medium Shading 2 Accent 2" w:uiPriority="64"/>
-    <w:lsdException w:name="Medium List 1 Accent 2" w:uiPriority="65"/>
-    <w:lsdException w:name="Medium List 2 Accent 2" w:uiPriority="66"/>
-    <w:lsdException w:name="Medium Grid 1 Accent 2" w:uiPriority="67"/>
-    <w:lsdException w:name="Medium Grid 2 Accent 2" w:uiPriority="68"/>
-    <w:lsdException w:name="Medium Grid 3 Accent 2" w:uiPriority="69"/>
-    <w:lsdException w:name="Dark List Accent 2" w:uiPriority="70"/>
-    <w:lsdException w:name="Colorful Shading Accent 2" w:uiPriority="71"/>
-    <w:lsdException w:name="Colorful List Accent 2" w:uiPriority="72"/>
-    <w:lsdException w:name="Colorful Grid Accent 2" w:uiPriority="73"/>
-    <w:lsdException w:name="Light Shading Accent 3" w:uiPriority="60"/>
-    <w:lsdException w:name="Light List Accent 3" w:uiPriority="61"/>
-    <w:lsdException w:name="Light Grid Accent 3" w:uiPriority="62"/>
-    <w:lsdException w:name="Medium Shading 1 Accent 3" w:uiPriority="63"/>
-    <w:lsdException w:name="Medium Shading 2 Accent 3" w:uiPriority="64"/>
-    <w:lsdException w:name="Medium List 1 Accent 3" w:uiPriority="65"/>
-    <w:lsdException w:name="Medium List 2 Accent 3" w:uiPriority="66"/>
-    <w:lsdException w:name="Medium Grid 1 Accent 3" w:uiPriority="67"/>
-    <w:lsdException w:name="Medium Grid 2 Accent 3" w:uiPriority="68"/>
-    <w:lsdException w:name="Medium Grid 3 Accent 3" w:uiPriority="69"/>
-    <w:lsdException w:name="Dark List Accent 3" w:uiPriority="70"/>
-    <w:lsdException w:name="Colorful Shading Accent 3" w:uiPriority="71"/>
-    <w:lsdException w:name="Colorful List Accent 3" w:uiPriority="72"/>
-    <w:lsdException w:name="Colorful Grid Accent 3" w:uiPriority="73"/>
-    <w:lsdException w:name="Light Shading Accent 4" w:uiPriority="60"/>
-    <w:lsdException w:name="Light List Accent 4" w:uiPriority="61"/>
-    <w:lsdException w:name="Light Grid Accent 4" w:uiPriority="62"/>
-    <w:lsdException w:name="Medium Shading 1 Accent 4" w:uiPriority="63"/>
-    <w:lsdException w:name="Medium Shading 2 Accent 4" w:uiPriority="64"/>
-    <w:lsdException w:name="Medium List 1 Accent 4" w:uiPriority="65"/>
-    <w:lsdException w:name="Medium List 2 Accent 4" w:uiPriority="66"/>
-    <w:lsdException w:name="Medium Grid 1 Accent 4" w:uiPriority="67"/>
-    <w:lsdException w:name="Medium Grid 2 Accent 4" w:uiPriority="68"/>
-    <w:lsdException w:name="Medium Grid 3 Accent 4" w:uiPriority="69"/>
-    <w:lsdException w:name="Dark List Accent 4" w:uiPriority="70"/>
-    <w:lsdException w:name="Colorful Shading Accent 4" w:uiPriority="71"/>
-    <w:lsdException w:name="Colorful List Accent 4" w:uiPriority="72"/>
-    <w:lsdException w:name="Colorful Grid Accent 4" w:uiPriority="73"/>
-    <w:lsdException w:name="Light Shading Accent 5" w:uiPriority="60"/>
-    <w:lsdException w:name="Light List Accent 5" w:uiPriority="61"/>
-    <w:lsdException w:name="Light Grid Accent 5" w:uiPriority="62"/>
-    <w:lsdException w:name="Medium Shading 1 Accent 5" w:uiPriority="63"/>
-    <w:lsdException w:name="Medium Shading 2 Accent 5" w:uiPriority="64"/>
-    <w:lsdException w:name="Medium List 1 Accent 5" w:uiPriority="65"/>
-    <w:lsdException w:name="Medium List 2 Accent 5" w:uiPriority="66"/>
-    <w:lsdException w:name="Medium Grid 1 Accent 5" w:uiPriority="67"/>
-    <w:lsdException w:name="Medium Grid 2 Accent 5" w:uiPriority="68"/>
-    <w:lsdException w:name="Medium Grid 3 Accent 5" w:uiPriority="69"/>
-    <w:lsdException w:name="Dark List Accent 5" w:uiPriority="70"/>
-    <w:lsdException w:name="Colorful Shading Accent 5" w:uiPriority="71"/>
-    <w:lsdException w:name="Colorful List Accent 5" w:uiPriority="72"/>
-    <w:lsdException w:name="Colorful Grid Accent 5" w:uiPriority="73"/>
-    <w:lsdException w:name="Light Shading Accent 6" w:uiPriority="60"/>
-    <w:lsdException w:name="Light List Accent 6" w:uiPriority="61"/>
-    <w:lsdException w:name="Light Grid Accent 6" w:uiPriority="62"/>
-    <w:lsdException w:name="Medium Shading 1 Accent 6" w:uiPriority="63"/>
-    <w:lsdException w:name="Medium Shading 2 Accent 6" w:uiPriority="64"/>
-    <w:lsdException w:name="Medium List 1 Accent 6" w:uiPriority="65"/>
-    <w:lsdException w:name="Medium List 2 Accent 6" w:uiPriority="66"/>
-    <w:lsdException w:name="Medium Grid 1 Accent 6" w:uiPriority="67"/>
-    <w:lsdException w:name="Medium Grid 2 Accent 6" w:uiPriority="68"/>
-    <w:lsdException w:name="Medium Grid 3 Accent 6" w:uiPriority="69"/>
-    <w:lsdException w:name="Dark List Accent 6" w:uiPriority="70"/>
-    <w:lsdException w:name="Colorful Shading Accent 6" w:uiPriority="71"/>
-    <w:lsdException w:name="Colorful List Accent 6" w:uiPriority="72"/>
-    <w:lsdException w:name="Colorful Grid Accent 6" w:uiPriority="73"/>
-    <w:lsdException w:name="Subtle Emphasis" w:uiPriority="19" w:qFormat="1"/>
-    <w:lsdException w:name="Intense Emphasis" w:uiPriority="21" w:qFormat="1"/>
-    <w:lsdException w:name="Subtle Reference" w:uiPriority="31" w:qFormat="1"/>
-    <w:lsdException w:name="Intense Reference" w:uiPriority="32" w:qFormat="1"/>
-    <w:lsdException w:name="Book Title" w:uiPriority="33" w:qFormat="1"/>
-    <w:lsdException w:name="Bibliography" w:semiHidden="1" w:uiPriority="37" w:unhideWhenUsed="1"/>
-    <w:lsdException w:name="TOC Heading" w:semiHidden="1" w:uiPriority="39" w:unhideWhenUsed="1" w:qFormat="1"/>
-    <w:lsdException w:name="Plain Table 1" w:uiPriority="41"/>
-    <w:lsdException w:name="Plain Table 2" w:uiPriority="42"/>
-    <w:lsdException w:name="Plain Table 3" w:uiPriority="43"/>
-    <w:lsdException w:name="Plain Table 4" w:uiPriority="44"/>
-    <w:lsdException w:name="Plain Table 5" w:uiPriority="45"/>
-    <w:lsdException w:name="Grid Table Light" w:uiPriority="40"/>
-    <w:lsdException w:name="Grid Table 1 Light" w:uiPriority="46"/>
-    <w:lsdException w:name="Grid Table 2" w:uiPriority="47"/>
-    <w:lsdException w:name="Grid Table 3" w:uiPriority="48"/>
-    <w:lsdException w:name="Grid Table 4" w:uiPriority="49"/>
-    <w:lsdException w:name="Grid Table 5 Dark" w:uiPriority="50"/>
-    <w:lsdException w:name="Grid Table 6 Colorful" w:uiPriority="51"/>
-    <w:lsdException w:name="Grid Table 7 Colorful" w:uiPriority="52"/>
-    <w:lsdException w:name="Grid Table 1 Light Accent 1" w:uiPriority="46"/>
-    <w:lsdException w:name="Grid Table 2 Accent 1" w:uiPriority="47"/>
-    <w:lsdException w:name="Grid Table 3 Accent 1" w:uiPriority="48"/>
-    <w:lsdException w:name="Grid Table 4 Accent 1" w:uiPriority="49"/>
-    <w:lsdException w:name="Grid Table 5 Dark Accent 1" w:uiPriority="50"/>
-    <w:lsdException w:name="Grid Table 6 Colorful Accent 1" w:uiPriority="51"/>
-    <w:lsdException w:name="Grid Table 7 Colorful Accent 1" w:uiPriority="52"/>
-    <w:lsdException w:name="Grid Table 1 Light Accent 2" w:uiPriority="46"/>
-    <w:lsdException w:name="Grid Table 2 Accent 2" w:uiPriority="47"/>
-    <w:lsdException w:name="Grid Table 3 Accent 2" w:uiPriority="48"/>
-    <w:lsdException w:name="Grid Table 4 Accent 2" w:uiPriority="49"/>
-    <w:lsdException w:name="Grid Table 5 Dark Accent 2" w:uiPriority="50"/>
-    <w:lsdException w:name="Grid Table 6 Colorful Accent 2" w:uiPriority="51"/>
-    <w:lsdException w:name="Grid Table 7 Colorful Accent 2" w:uiPriority="52"/>
-    <w:lsdException w:name="Grid Table 1 Light Accent 3" w:uiPriority="46"/>
-    <w:lsdException w:name="Grid Table 2 Accent 3" w:uiPriority="47"/>
-    <w:lsdException w:name="Grid Table 3 Accent 3" w:uiPriority="48"/>
-    <w:lsdException w:name="Grid Table 4 Accent 3" w:uiPriority="49"/>
-    <w:lsdException w:name="Grid Table 5 Dark Accent 3" w:uiPriority="50"/>
-    <w:lsdException w:name="Grid Table 6 Colorful Accent 3" w:uiPriority="51"/>
-    <w:lsdException w:name="Grid Table 7 Colorful Accent 3" w:uiPriority="52"/>
-    <w:lsdException w:name="Grid Table 1 Light Accent 4" w:uiPriority="46"/>
-    <w:lsdException w:name="Grid Table 2 Accent 4" w:uiPriority="47"/>
-    <w:lsdException w:name="Grid Table 3 Accent 4" w:uiPriority="48"/>
-    <w:lsdException w:name="Grid Table 4 Accent 4" w:uiPriority="49"/>
-    <w:lsdException w:name="Grid Table 5 Dark Accent 4" w:uiPriority="50"/>
-    <w:lsdException w:name="Grid Table 6 Colorful Accent 4" w:uiPriority="51"/>
-    <w:lsdException w:name="Grid Table 7 Colorful Accent 4" w:uiPriority="52"/>
-    <w:lsdException w:name="Grid Table 1 Light Accent 5" w:uiPriority="46"/>
-    <w:lsdException w:name="Grid Table 2 Accent 5" w:uiPriority="47"/>
-    <w:lsdException w:name="Grid Table 3 Accent 5" w:uiPriority="48"/>
-    <w:lsdException w:name="Grid Table 4 Accent 5" w:uiPriority="49"/>
-    <w:lsdException w:name="Grid Table 5 Dark Accent 5" w:uiPriority="50"/>
-    <w:lsdException w:name="Grid Table 6 Colorful Accent 5" w:uiPriority="51"/>
-    <w:lsdException w:name="Grid Table 7 Colorful Accent 5" w:uiPriority="52"/>
-    <w:lsdException w:name="Grid Table 1 Light Accent 6" w:uiPriority="46"/>
-    <w:lsdException w:name="Grid Table 2 Accent 6" w:uiPriority="47"/>
-    <w:lsdException w:name="Grid Table 3 Accent 6" w:uiPriority="48"/>
-    <w:lsdException w:name="Grid Table 4 Accent 6" w:uiPriority="49"/>
-    <w:lsdException w:name="Grid Table 5 Dark Accent 6" w:uiPriority="50"/>
-    <w:lsdException w:name="Grid Table 6 Colorful Accent 6" w:uiPriority="51"/>
-    <w:lsdException w:name="Grid Table 7 Colorful Accent 6" w:uiPriority="52"/>
-    <w:lsdException w:name="List Table 1 Light" w:uiPriority="46"/>
-    <w:lsdException w:name="List Table 2" w:uiPriority="47"/>
-    <w:lsdException w:name="List Table 3" w:uiPriority="48"/>
-    <w:lsdException w:name="List Table 4" w:uiPriority="49"/>
-    <w:lsdException w:name="List Table 5 Dark" w:uiPriority="50"/>
-    <w:lsdException w:name="List Table 6 Colorful" w:uiPriority="51"/>
-    <w:lsdException w:name="List Table 7 Colorful" w:uiPriority="52"/>
-    <w:lsdException w:name="List Table 1 Light Accent 1" w:uiPriority="46"/>
-    <w:lsdException w:name="List Table 2 Accent 1" w:uiPriority="47"/>
-    <w:lsdException w:name="List Table 3 Accent 1" w:uiPriority="48"/>
-    <w:lsdException w:name="List Table 4 Accent 1" w:uiPriority="49"/>
-    <w:lsdException w:name="List Table 5 Dark Accent 1" w:uiPriority="50"/>
-    <w:lsdException w:name="List Table 6 Colorful Accent 1" w:uiPriority="51"/>
-    <w:lsdException w:name="List Table 7 Colorful Accent 1" w:uiPriority="52"/>
-    <w:lsdException w:name="List Table 1 Light Accent 2" w:uiPriority="46"/>
-    <w:lsdException w:name="List Table 2 Accent 2" w:uiPriority="47"/>
-    <w:lsdException w:name="List Table 3 Accent 2" w:uiPriority="48"/>
-    <w:lsdException w:name="List Table 4 Accent 2" w:uiPriority="49"/>
-    <w:lsdException w:name="List Table 5 Dark Accent 2" w:uiPriority="50"/>
-    <w:lsdException w:name="List Table 6 Colorful Accent 2" w:uiPriority="51"/>
-    <w:lsdException w:name="List Table 7 Colorful Accent 2" w:uiPriority="52"/>
-    <w:lsdException w:name="List Table 1 Light Accent 3" w:uiPriority="46"/>
-    <w:lsdException w:name="List Table 2 Accent 3" w:uiPriority="47"/>
-    <w:lsdException w:name="List Table 3 Accent 3" w:uiPriority="48"/>
-    <w:lsdException w:name="List Table 4 Accent 3" w:uiPriority="49"/>
-    <w:lsdException w:name="List Table 5 Dark Accent 3" w:uiPriority="50"/>
-    <w:lsdException w:name="List Table 6 Colorful Accent 3" w:uiPriority="51"/>
-    <w:lsdException w:name="List Table 7 Colorful Accent 3" w:uiPriority="52"/>
-    <w:lsdException w:name="List Table 1 Light Accent 4" w:uiPriority="46"/>
-    <w:lsdException w:name="List Table 2 Accent 4" w:uiPriority="47"/>
-    <w:lsdException w:name="List Table 3 Accent 4" w:uiPriority="48"/>
-    <w:lsdException w:name="List Table 4 Accent 4" w:uiPriority="49"/>
-    <w:lsdException w:name="List Table 5 Dark Accent 4" w:uiPriority="50"/>
-    <w:lsdException w:name="List Table 6 Colorful Accent 4" w:uiPriority="51"/>
-    <w:lsdException w:name="List Table 7 Colorful Accent 4" w:uiPriority="52"/>
-    <w:lsdException w:name="List Table 1 Light Accent 5" w:uiPriority="46"/>
-    <w:lsdException w:name="List Table 2 Accent 5" w:uiPriority="47"/>
-    <w:lsdException w:name="List Table 3 Accent 5" w:uiPriority="48"/>
-    <w:lsdException w:name="List Table 4 Accent 5" w:uiPriority="49"/>
-    <w:lsdException w:name="List Table 5 Dark Accent 5" w:uiPriority="50"/>
-    <w:lsdException w:name="List Table 6 Colorful Accent 5" w:uiPriority="51"/>
-    <w:lsdException w:name="List Table 7 Colorful Accent 5" w:uiPriority="52"/>
-    <w:lsdException w:name="List Table 1 Light Accent 6" w:uiPriority="46"/>
-    <w:lsdException w:name="List Table 2 Accent 6" w:uiPriority="47"/>
-    <w:lsdException w:name="List Table 3 Accent 6" w:uiPriority="48"/>
-    <w:lsdException w:name="List Table 4 Accent 6" w:uiPriority="49"/>
-    <w:lsdException w:name="List Table 5 Dark Accent 6" w:uiPriority="50"/>
-    <w:lsdException w:name="List Table 6 Colorful Accent 6" w:uiPriority="51"/>
-    <w:lsdException w:name="List Table 7 Colorful Accent 6" w:uiPriority="52"/>
-    <w:lsdException w:name="Mention" w:semiHidden="1" w:unhideWhenUsed="1"/>
-    <w:lsdException w:name="Smart Hyperlink" w:semiHidden="1" w:unhideWhenUsed="1"/>
-    <w:lsdException w:name="Hashtag" w:semiHidden="1" w:unhideWhenUsed="1"/>
-    <w:lsdException w:name="Unresolved Mention" w:semiHidden="1" w:unhideWhenUsed="1"/>
-    <w:lsdException w:name="Smart Link" w:semiHidden="1" w:unhideWhenUsed="1"/>
+  <w:latentStyles w:defLockedState="0" w:defUIPriority="99" w:defSemiHidden="1" w:defUnhideWhenUsed="1" w:defQFormat="0" w:count="267">
+    <w:lsdException w:name="Normal" w:semiHidden="0" w:uiPriority="0" w:unhideWhenUsed="0" w:qFormat="1"/>
+    <w:lsdException w:name="heading 1" w:semiHidden="0" w:uiPriority="9" w:unhideWhenUsed="0" w:qFormat="1"/>
+    <w:lsdException w:name="heading 2" w:uiPriority="9" w:qFormat="1"/>
+    <w:lsdException w:name="heading 3" w:uiPriority="9" w:qFormat="1"/>
+    <w:lsdException w:name="heading 4" w:uiPriority="9" w:qFormat="1"/>
+    <w:lsdException w:name="heading 5" w:uiPriority="9" w:qFormat="1"/>
+    <w:lsdException w:name="heading 6" w:uiPriority="9" w:qFormat="1"/>
+    <w:lsdException w:name="heading 7" w:uiPriority="9" w:qFormat="1"/>
+    <w:lsdException w:name="heading 8" w:uiPriority="9" w:qFormat="1"/>
+    <w:lsdException w:name="heading 9" w:uiPriority="9" w:qFormat="1"/>
+    <w:lsdException w:name="toc 1" w:uiPriority="39"/>
+    <w:lsdException w:name="toc 2" w:uiPriority="39"/>
+    <w:lsdException w:name="toc 3" w:uiPriority="39"/>
+    <w:lsdException w:name="toc 4" w:uiPriority="39"/>
+    <w:lsdException w:name="toc 5" w:uiPriority="39"/>
+    <w:lsdException w:name="toc 6" w:uiPriority="39"/>
+    <w:lsdException w:name="toc 7" w:uiPriority="39"/>
+    <w:lsdException w:name="toc 8" w:uiPriority="39"/>
+    <w:lsdException w:name="toc 9" w:uiPriority="39"/>
+    <w:lsdException w:name="caption" w:uiPriority="35" w:qFormat="1"/>
+    <w:lsdException w:name="Title" w:semiHidden="0" w:uiPriority="10" w:unhideWhenUsed="0" w:qFormat="1"/>
+    <w:lsdException w:name="Default Paragraph Font" w:uiPriority="1"/>
+    <w:lsdException w:name="Subtitle" w:semiHidden="0" w:uiPriority="11" w:unhideWhenUsed="0" w:qFormat="1"/>
+    <w:lsdException w:name="Strong" w:semiHidden="0" w:uiPriority="22" w:unhideWhenUsed="0" w:qFormat="1"/>
+    <w:lsdException w:name="Emphasis" w:semiHidden="0" w:uiPriority="20" w:unhideWhenUsed="0" w:qFormat="1"/>
+    <w:lsdException w:name="Normal Table" w:semiHidden="0" w:unhideWhenUsed="0"/>
+    <w:lsdException w:name="Table Subtle 1" w:semiHidden="0" w:unhideWhenUsed="0"/>
+    <w:lsdException w:name="Table Web 2" w:semiHidden="0" w:unhideWhenUsed="0"/>
+    <w:lsdException w:name="Table Web 3" w:semiHidden="0" w:unhideWhenUsed="0"/>
+    <w:lsdException w:name="Table Grid" w:semiHidden="0" w:uiPriority="39" w:unhideWhenUsed="0"/>
+    <w:lsdException w:name="Placeholder Text" w:unhideWhenUsed="0"/>
+    <w:lsdException w:name="No Spacing" w:semiHidden="0" w:uiPriority="1" w:unhideWhenUsed="0" w:qFormat="1"/>
+    <w:lsdException w:name="Light Shading" w:semiHidden="0" w:uiPriority="60" w:unhideWhenUsed="0"/>
+    <w:lsdException w:name="Light List" w:semiHidden="0" w:uiPriority="61" w:unhideWhenUsed="0"/>
+    <w:lsdException w:name="Light Grid" w:semiHidden="0" w:uiPriority="62" w:unhideWhenUsed="0"/>
+    <w:lsdException w:name="Medium Shading 1" w:semiHidden="0" w:uiPriority="63" w:unhideWhenUsed="0"/>
+    <w:lsdException w:name="Medium Shading 2" w:semiHidden="0" w:uiPriority="64" w:unhideWhenUsed="0"/>
+    <w:lsdException w:name="Medium List 1" w:semiHidden="0" w:uiPriority="65" w:unhideWhenUsed="0"/>
+    <w:lsdException w:name="Medium List 2" w:semiHidden="0" w:uiPriority="66" w:unhideWhenUsed="0"/>
+    <w:lsdException w:name="Medium Grid 1" w:semiHidden="0" w:uiPriority="67" w:unhideWhenUsed="0"/>
+    <w:lsdException w:name="Medium Grid 2" w:semiHidden="0" w:uiPriority="68" w:unhideWhenUsed="0"/>
+    <w:lsdException w:name="Medium Grid 3" w:semiHidden="0" w:uiPriority="69" w:unhideWhenUsed="0"/>
+    <w:lsdException w:name="Dark List" w:semiHidden="0" w:uiPriority="70" w:unhideWhenUsed="0"/>
+    <w:lsdException w:name="Colorful Shading" w:semiHidden="0" w:uiPriority="71" w:unhideWhenUsed="0"/>
+    <w:lsdException w:name="Colorful List" w:semiHidden="0" w:uiPriority="72" w:unhideWhenUsed="0"/>
+    <w:lsdException w:name="Colorful Grid" w:semiHidden="0" w:uiPriority="73" w:unhideWhenUsed="0"/>
+    <w:lsdException w:name="Light Shading Accent 1" w:semiHidden="0" w:uiPriority="60" w:unhideWhenUsed="0"/>
+    <w:lsdException w:name="Light List Accent 1" w:semiHidden="0" w:uiPriority="61" w:unhideWhenUsed="0"/>
+    <w:lsdException w:name="Light Grid Accent 1" w:semiHidden="0" w:uiPriority="62" w:unhideWhenUsed="0"/>
+    <w:lsdException w:name="Medium Shading 1 Accent 1" w:semiHidden="0" w:uiPriority="63" w:unhideWhenUsed="0"/>
+    <w:lsdException w:name="Medium Shading 2 Accent 1" w:semiHidden="0" w:uiPriority="64" w:unhideWhenUsed="0"/>
+    <w:lsdException w:name="Medium List 1 Accent 1" w:semiHidden="0" w:uiPriority="65" w:unhideWhenUsed="0"/>
+    <w:lsdException w:name="Revision" w:unhideWhenUsed="0"/>
+    <w:lsdException w:name="List Paragraph" w:semiHidden="0" w:uiPriority="34" w:unhideWhenUsed="0" w:qFormat="1"/>
+    <w:lsdException w:name="Quote" w:semiHidden="0" w:uiPriority="29" w:unhideWhenUsed="0" w:qFormat="1"/>
+    <w:lsdException w:name="Intense Quote" w:semiHidden="0" w:uiPriority="30" w:unhideWhenUsed="0" w:qFormat="1"/>
+    <w:lsdException w:name="Medium List 2 Accent 1" w:semiHidden="0" w:uiPriority="66" w:unhideWhenUsed="0"/>
+    <w:lsdException w:name="Medium Grid 1 Accent 1" w:semiHidden="0" w:uiPriority="67" w:unhideWhenUsed="0"/>
+    <w:lsdException w:name="Medium Grid 2 Accent 1" w:semiHidden="0" w:uiPriority="68" w:unhideWhenUsed="0"/>
+    <w:lsdException w:name="Medium Grid 3 Accent 1" w:semiHidden="0" w:uiPriority="69" w:unhideWhenUsed="0"/>
+    <w:lsdException w:name="Dark List Accent 1" w:semiHidden="0" w:uiPriority="70" w:unhideWhenUsed="0"/>
+    <w:lsdException w:name="Colorful Shading Accent 1" w:semiHidden="0" w:uiPriority="71" w:unhideWhenUsed="0"/>
+    <w:lsdException w:name="Colorful List Accent 1" w:semiHidden="0" w:uiPriority="72" w:unhideWhenUsed="0"/>
+    <w:lsdException w:name="Colorful Grid Accent 1" w:semiHidden="0" w:uiPriority="73" w:unhideWhenUsed="0"/>
+    <w:lsdException w:name="Light Shading Accent 2" w:semiHidden="0" w:uiPriority="60" w:unhideWhenUsed="0"/>
+    <w:lsdException w:name="Light List Accent 2" w:semiHidden="0" w:uiPriority="61" w:unhideWhenUsed="0"/>
+    <w:lsdException w:name="Light Grid Accent 2" w:semiHidden="0" w:uiPriority="62" w:unhideWhenUsed="0"/>
+    <w:lsdException w:name="Medium Shading 1 Accent 2" w:semiHidden="0" w:uiPriority="63" w:unhideWhenUsed="0"/>
+    <w:lsdException w:name="Medium Shading 2 Accent 2" w:semiHidden="0" w:uiPriority="64" w:unhideWhenUsed="0"/>
+    <w:lsdException w:name="Medium List 1 Accent 2" w:semiHidden="0" w:uiPriority="65" w:unhideWhenUsed="0"/>
+    <w:lsdException w:name="Medium List 2 Accent 2" w:semiHidden="0" w:uiPriority="66" w:unhideWhenUsed="0"/>
+    <w:lsdException w:name="Medium Grid 1 Accent 2" w:semiHidden="0" w:uiPriority="67" w:unhideWhenUsed="0"/>
+    <w:lsdException w:name="Medium Grid 2 Accent 2" w:semiHidden="0" w:uiPriority="68" w:unhideWhenUsed="0"/>
+    <w:lsdException w:name="Medium Grid 3 Accent 2" w:semiHidden="0" w:uiPriority="69" w:unhideWhenUsed="0"/>
+    <w:lsdException w:name="Dark List Accent 2" w:semiHidden="0" w:uiPriority="70" w:unhideWhenUsed="0"/>
+    <w:lsdException w:name="Colorful Shading Accent 2" w:semiHidden="0" w:uiPriority="71" w:unhideWhenUsed="0"/>
+    <w:lsdException w:name="Colorful List Accent 2" w:semiHidden="0" w:uiPriority="72" w:unhideWhenUsed="0"/>
+    <w:lsdException w:name="Colorful Grid Accent 2" w:semiHidden="0" w:uiPriority="73" w:unhideWhenUsed="0"/>
+    <w:lsdException w:name="Light Shading Accent 3" w:semiHidden="0" w:uiPriority="60" w:unhideWhenUsed="0"/>
+    <w:lsdException w:name="Light List Accent 3" w:semiHidden="0" w:uiPriority="61" w:unhideWhenUsed="0"/>
+    <w:lsdException w:name="Light Grid Accent 3" w:semiHidden="0" w:uiPriority="62" w:unhideWhenUsed="0"/>
+    <w:lsdException w:name="Medium Shading 1 Accent 3" w:semiHidden="0" w:uiPriority="63" w:unhideWhenUsed="0"/>
+    <w:lsdException w:name="Medium Shading 2 Accent 3" w:semiHidden="0" w:uiPriority="64" w:unhideWhenUsed="0"/>
+    <w:lsdException w:name="Medium List 1 Accent 3" w:semiHidden="0" w:uiPriority="65" w:unhideWhenUsed="0"/>
+    <w:lsdException w:name="Medium List 2 Accent 3" w:semiHidden="0" w:uiPriority="66" w:unhideWhenUsed="0"/>
+    <w:lsdException w:name="Medium Grid 1 Accent 3" w:semiHidden="0" w:uiPriority="67" w:unhideWhenUsed="0"/>
+    <w:lsdException w:name="Medium Grid 2 Accent 3" w:semiHidden="0" w:uiPriority="68" w:unhideWhenUsed="0"/>
+    <w:lsdException w:name="Medium Grid 3 Accent 3" w:semiHidden="0" w:uiPriority="69" w:unhideWhenUsed="0"/>
+    <w:lsdException w:name="Dark List Accent 3" w:semiHidden="0" w:uiPriority="70" w:unhideWhenUsed="0"/>
+    <w:lsdException w:name="Colorful Shading Accent 3" w:semiHidden="0" w:uiPriority="71" w:unhideWhenUsed="0"/>
+    <w:lsdException w:name="Colorful List Accent 3" w:semiHidden="0" w:uiPriority="72" w:unhideWhenUsed="0"/>
+    <w:lsdException w:name="Colorful Grid Accent 3" w:semiHidden="0" w:uiPriority="73" w:unhideWhenUsed="0"/>
+    <w:lsdException w:name="Light Shading Accent 4" w:semiHidden="0" w:uiPriority="60" w:unhideWhenUsed="0"/>
+    <w:lsdException w:name="Light List Accent 4" w:semiHidden="0" w:uiPriority="61" w:unhideWhenUsed="0"/>
+    <w:lsdException w:name="Light Grid Accent 4" w:semiHidden="0" w:uiPriority="62" w:unhideWhenUsed="0"/>
+    <w:lsdException w:name="Medium Shading 1 Accent 4" w:semiHidden="0" w:uiPriority="63" w:unhideWhenUsed="0"/>
+    <w:lsdException w:name="Medium Shading 2 Accent 4" w:semiHidden="0" w:uiPriority="64" w:unhideWhenUsed="0"/>
+    <w:lsdException w:name="Medium List 1 Accent 4" w:semiHidden="0" w:uiPriority="65" w:unhideWhenUsed="0"/>
+    <w:lsdException w:name="Medium List 2 Accent 4" w:semiHidden="0" w:uiPriority="66" w:unhideWhenUsed="0"/>
+    <w:lsdException w:name="Medium Grid 1 Accent 4" w:semiHidden="0" w:uiPriority="67" w:unhideWhenUsed="0"/>
+    <w:lsdException w:name="Medium Grid 2 Accent 4" w:semiHidden="0" w:uiPriority="68" w:unhideWhenUsed="0"/>
+    <w:lsdException w:name="Medium Grid 3 Accent 4" w:semiHidden="0" w:uiPriority="69" w:unhideWhenUsed="0"/>
+    <w:lsdException w:name="Dark List Accent 4" w:semiHidden="0" w:uiPriority="70" w:unhideWhenUsed="0"/>
+    <w:lsdException w:name="Colorful Shading Accent 4" w:semiHidden="0" w:uiPriority="71" w:unhideWhenUsed="0"/>
+    <w:lsdException w:name="Colorful List Accent 4" w:semiHidden="0" w:uiPriority="72" w:unhideWhenUsed="0"/>
+    <w:lsdException w:name="Colorful Grid Accent 4" w:semiHidden="0" w:uiPriority="73" w:unhideWhenUsed="0"/>
+    <w:lsdException w:name="Light Shading Accent 5" w:semiHidden="0" w:uiPriority="60" w:unhideWhenUsed="0"/>
+    <w:lsdException w:name="Light List Accent 5" w:semiHidden="0" w:uiPriority="61" w:unhideWhenUsed="0"/>
+    <w:lsdException w:name="Light Grid Accent 5" w:semiHidden="0" w:uiPriority="62" w:unhideWhenUsed="0"/>
+    <w:lsdException w:name="Medium Shading 1 Accent 5" w:semiHidden="0" w:uiPriority="63" w:unhideWhenUsed="0"/>
+    <w:lsdException w:name="Medium Shading 2 Accent 5" w:semiHidden="0" w:uiPriority="64" w:unhideWhenUsed="0"/>
+    <w:lsdException w:name="Medium List 1 Accent 5" w:semiHidden="0" w:uiPriority="65" w:unhideWhenUsed="0"/>
+    <w:lsdException w:name="Medium List 2 Accent 5" w:semiHidden="0" w:uiPriority="66" w:unhideWhenUsed="0"/>
+    <w:lsdException w:name="Medium Grid 1 Accent 5" w:semiHidden="0" w:uiPriority="67" w:unhideWhenUsed="0"/>
+    <w:lsdException w:name="Medium Grid 2 Accent 5" w:semiHidden="0" w:uiPriority="68" w:unhideWhenUsed="0"/>
+    <w:lsdException w:name="Medium Grid 3 Accent 5" w:semiHidden="0" w:uiPriority="69" w:unhideWhenUsed="0"/>
+    <w:lsdException w:name="Dark List Accent 5" w:semiHidden="0" w:uiPriority="70" w:unhideWhenUsed="0"/>
+    <w:lsdException w:name="Colorful Shading Accent 5" w:semiHidden="0" w:uiPriority="71" w:unhideWhenUsed="0"/>
+    <w:lsdException w:name="Colorful List Accent 5" w:semiHidden="0" w:uiPriority="72" w:unhideWhenUsed="0"/>
+    <w:lsdException w:name="Colorful Grid Accent 5" w:semiHidden="0" w:uiPriority="73" w:unhideWhenUsed="0"/>
+    <w:lsdException w:name="Light Shading Accent 6" w:semiHidden="0" w:uiPriority="60" w:unhideWhenUsed="0"/>
+    <w:lsdException w:name="Light List Accent 6" w:semiHidden="0" w:uiPriority="61" w:unhideWhenUsed="0"/>
+    <w:lsdException w:name="Light Grid Accent 6" w:semiHidden="0" w:uiPriority="62" w:unhideWhenUsed="0"/>
+    <w:lsdException w:name="Medium Shading 1 Accent 6" w:semiHidden="0" w:uiPriority="63" w:unhideWhenUsed="0"/>
+    <w:lsdException w:name="Medium Shading 2 Accent 6" w:semiHidden="0" w:uiPriority="64" w:unhideWhenUsed="0"/>
+    <w:lsdException w:name="Medium List 1 Accent 6" w:semiHidden="0" w:uiPriority="65" w:unhideWhenUsed="0"/>
+    <w:lsdException w:name="Medium List 2 Accent 6" w:semiHidden="0" w:uiPriority="66" w:unhideWhenUsed="0"/>
+    <w:lsdException w:name="Medium Grid 1 Accent 6" w:semiHidden="0" w:uiPriority="67" w:unhideWhenUsed="0"/>
+    <w:lsdException w:name="Medium Grid 2 Accent 6" w:semiHidden="0" w:uiPriority="68" w:unhideWhenUsed="0"/>
+    <w:lsdException w:name="Medium Grid 3 Accent 6" w:semiHidden="0" w:uiPriority="69" w:unhideWhenUsed="0"/>
+    <w:lsdException w:name="Dark List Accent 6" w:semiHidden="0" w:uiPriority="70" w:unhideWhenUsed="0"/>
+    <w:lsdException w:name="Colorful Shading Accent 6" w:semiHidden="0" w:uiPriority="71" w:unhideWhenUsed="0"/>
+    <w:lsdException w:name="Colorful List Accent 6" w:semiHidden="0" w:uiPriority="72" w:unhideWhenUsed="0"/>
+    <w:lsdException w:name="Colorful Grid Accent 6" w:semiHidden="0" w:uiPriority="73" w:unhideWhenUsed="0"/>
+    <w:lsdException w:name="Subtle Emphasis" w:semiHidden="0" w:uiPriority="19" w:unhideWhenUsed="0" w:qFormat="1"/>
+    <w:lsdException w:name="Intense Emphasis" w:semiHidden="0" w:uiPriority="21" w:unhideWhenUsed="0" w:qFormat="1"/>
+    <w:lsdException w:name="Subtle Reference" w:semiHidden="0" w:uiPriority="31" w:unhideWhenUsed="0" w:qFormat="1"/>
+    <w:lsdException w:name="Intense Reference" w:semiHidden="0" w:uiPriority="32" w:unhideWhenUsed="0" w:qFormat="1"/>
+    <w:lsdException w:name="Book Title" w:semiHidden="0" w:uiPriority="33" w:unhideWhenUsed="0" w:qFormat="1"/>
+    <w:lsdException w:name="Bibliography" w:uiPriority="37"/>
+    <w:lsdException w:name="TOC Heading" w:uiPriority="39" w:qFormat="1"/>
   </w:latentStyles>
   <w:style w:type="paragraph" w:default="1" w:styleId="Normal">
     <w:name w:val="Normal"/>
@@ -1040,6 +747,7 @@
     <w:uiPriority w:val="99"/>
     <w:semiHidden/>
     <w:unhideWhenUsed/>
+    <w:qFormat/>
     <w:tblPr>
       <w:tblInd w:w="0" w:type="dxa"/>
       <w:tblCellMar>
@@ -1119,7 +827,7 @@
     </a:clrScheme>
     <a:fontScheme name="Office">
       <a:majorFont>
-        <a:latin typeface="Calibri Light" panose="020F0302020204030204"/>
+        <a:latin typeface="Calibri Light"/>
         <a:ea typeface=""/>
         <a:cs typeface=""/>
         <a:font script="Jpan" typeface="游ゴシック Light"/>
@@ -1154,7 +862,7 @@
         <a:font script="Geor" typeface="Sylfaen"/>
       </a:majorFont>
       <a:minorFont>
-        <a:latin typeface="Calibri" panose="020F0502020204030204"/>
+        <a:latin typeface="Calibri"/>
         <a:ea typeface=""/>
         <a:cs typeface=""/>
         <a:font script="Jpan" typeface="游明朝"/>
@@ -1331,7 +1039,7 @@
   <a:extraClrSchemeLst/>
   <a:extLst>
     <a:ext uri="{05A4C25C-085E-4340-85A3-A5531E510DB2}">
-      <thm15:themeFamily xmlns:thm15="http://schemas.microsoft.com/office/thememl/2012/main" name="Office Theme" id="{62F939B6-93AF-4DB8-9C6B-D6C7DFDC589F}" vid="{4A3C46E8-61CC-4603-A589-7422A47A8E4A}"/>
+      <thm15:themeFamily xmlns:thm15="http://schemas.microsoft.com/office/thememl/2012/main" xmlns="" name="Office Theme" id="{62F939B6-93AF-4DB8-9C6B-D6C7DFDC589F}" vid="{4A3C46E8-61CC-4603-A589-7422A47A8E4A}"/>
     </a:ext>
   </a:extLst>
 </a:theme>

</xml_diff>